<commit_message>
illustrador con la app
</commit_message>
<xml_diff>
--- a/Descripcion del problema.docx
+++ b/Descripcion del problema.docx
@@ -9154,7 +9154,21 @@
           <w:rFonts w:ascii="Times New Roman" w:hAnsi="Times New Roman" w:cs="Times New Roman"/>
           <w:sz w:val="24"/>
         </w:rPr>
-        <w:t xml:space="preserve">” lo desarrollo (Casero, E. </w:t>
+        <w:t>” lo desarrollo (Casero</w:t>
+      </w:r>
+      <w:r>
+        <w:rPr>
+          <w:rFonts w:ascii="Times New Roman" w:hAnsi="Times New Roman" w:cs="Times New Roman"/>
+          <w:sz w:val="24"/>
+        </w:rPr>
+        <w:t>,</w:t>
+      </w:r>
+      <w:r>
+        <w:rPr>
+          <w:rFonts w:ascii="Times New Roman" w:hAnsi="Times New Roman" w:cs="Times New Roman"/>
+          <w:sz w:val="24"/>
+        </w:rPr>
+        <w:t xml:space="preserve"> </w:t>
       </w:r>
       <w:r>
         <w:rPr>
@@ -9303,16 +9317,6 @@
     </w:p>
     <w:p>
       <w:pPr>
-        <w:spacing w:line="360" w:lineRule="auto"/>
-        <w:jc w:val="both"/>
-        <w:rPr>
-          <w:rFonts w:ascii="Times New Roman" w:hAnsi="Times New Roman" w:cs="Times New Roman"/>
-          <w:sz w:val="24"/>
-        </w:rPr>
-      </w:pPr>
-    </w:p>
-    <w:p>
-      <w:pPr>
         <w:pStyle w:val="Ttulo1"/>
         <w:jc w:val="center"/>
         <w:rPr>
@@ -9333,16 +9337,6 @@
         <w:t>Capítulo II</w:t>
       </w:r>
       <w:bookmarkEnd w:id="29"/>
-    </w:p>
-    <w:p>
-      <w:pPr>
-        <w:spacing w:line="360" w:lineRule="auto"/>
-        <w:jc w:val="center"/>
-        <w:rPr>
-          <w:rFonts w:ascii="Times New Roman" w:hAnsi="Times New Roman" w:cs="Times New Roman"/>
-          <w:sz w:val="24"/>
-        </w:rPr>
-      </w:pPr>
     </w:p>
     <w:p>
       <w:pPr>
@@ -9873,7 +9867,6 @@
           <w:sz w:val="24"/>
           <w:lang w:val="es-EC"/>
         </w:rPr>
-        <w:lastRenderedPageBreak/>
         <w:t>Situación actual del idioma quichua</w:t>
       </w:r>
     </w:p>
@@ -9938,6 +9931,7 @@
           <w:sz w:val="24"/>
           <w:lang w:val="es-EC"/>
         </w:rPr>
+        <w:lastRenderedPageBreak/>
         <w:t xml:space="preserve">Ley Intercultural bilingüe </w:t>
       </w:r>
     </w:p>
@@ -10313,6 +10307,250 @@
           <w:sz w:val="24"/>
           <w:lang w:val="es-EC"/>
         </w:rPr>
+        <w:t xml:space="preserve">     </w:t>
+      </w:r>
+      <w:r>
+        <w:rPr>
+          <w:rFonts w:ascii="Times New Roman" w:hAnsi="Times New Roman" w:cs="Times New Roman"/>
+          <w:sz w:val="24"/>
+          <w:lang w:val="es-EC"/>
+        </w:rPr>
+        <w:t xml:space="preserve">El experto cree que trabajando en las comunidades y de la mano del ministerio de educación donde se elabore una malla curricular para las instituciones escolares el idioma </w:t>
+      </w:r>
+      <w:r>
+        <w:rPr>
+          <w:rFonts w:ascii="Times New Roman" w:hAnsi="Times New Roman" w:cs="Times New Roman"/>
+          <w:sz w:val="24"/>
+          <w:lang w:val="es-EC"/>
+        </w:rPr>
+        <w:lastRenderedPageBreak/>
+        <w:t>Quichua pueda llegar a preservarse. Además cree que si el idioma para poder ser aprendido se debe pagar como sucede en la actualidad los niños, niñas y adolescentes no podrán acceder aprender el idioma.</w:t>
+      </w:r>
+    </w:p>
+    <w:p>
+      <w:pPr>
+        <w:spacing w:line="360" w:lineRule="auto"/>
+        <w:jc w:val="both"/>
+        <w:rPr>
+          <w:rFonts w:ascii="Times New Roman" w:hAnsi="Times New Roman" w:cs="Times New Roman"/>
+          <w:sz w:val="24"/>
+          <w:lang w:val="es-EC"/>
+        </w:rPr>
+      </w:pPr>
+      <w:r>
+        <w:rPr>
+          <w:rFonts w:ascii="Times New Roman" w:hAnsi="Times New Roman" w:cs="Times New Roman"/>
+          <w:sz w:val="24"/>
+          <w:lang w:val="es-EC"/>
+        </w:rPr>
+        <w:t xml:space="preserve">     </w:t>
+      </w:r>
+      <w:r>
+        <w:rPr>
+          <w:rFonts w:ascii="Times New Roman" w:hAnsi="Times New Roman" w:cs="Times New Roman"/>
+          <w:sz w:val="24"/>
+          <w:lang w:val="es-EC"/>
+        </w:rPr>
+        <w:t>El experto comenta que durante mucho tiempo el gobierno solo ayudo realizando unos cuantos libros pero apartir de eso no hubo un interés de realizar mas materiales didácticos para la enseñanza, que los libros con los que se enseña en la actualidad son esfuerzos propios de cada institución, falta ponerle mas interés por parte del gobierno actual para desarrollar mas materiales lúdicos que ayuden para impartir la enseñanza del idioma Quichua.</w:t>
+      </w:r>
+    </w:p>
+    <w:p>
+      <w:pPr>
+        <w:spacing w:line="360" w:lineRule="auto"/>
+        <w:jc w:val="both"/>
+        <w:rPr>
+          <w:rFonts w:ascii="Times New Roman" w:hAnsi="Times New Roman" w:cs="Times New Roman"/>
+          <w:sz w:val="24"/>
+          <w:lang w:val="es-EC"/>
+        </w:rPr>
+      </w:pPr>
+      <w:r>
+        <w:rPr>
+          <w:rFonts w:ascii="Times New Roman" w:hAnsi="Times New Roman" w:cs="Times New Roman"/>
+          <w:sz w:val="24"/>
+          <w:lang w:val="es-EC"/>
+        </w:rPr>
+        <w:t xml:space="preserve">     </w:t>
+      </w:r>
+      <w:r>
+        <w:rPr>
+          <w:rFonts w:ascii="Times New Roman" w:hAnsi="Times New Roman" w:cs="Times New Roman"/>
+          <w:sz w:val="24"/>
+          <w:lang w:val="es-EC"/>
+        </w:rPr>
+        <w:t>El experto asegura que para introducir el aprendizaje del idioma Quichua en los niños y niñas se debe realizar de forma natural que los niños, niñas conozcan la historia de los ancestros, además de eso hacer las clases con materiales lúdicos, juegos recreativos así los niños, niñas comenzaran a ganar el insteres por la lengua.</w:t>
+      </w:r>
+    </w:p>
+    <w:p>
+      <w:pPr>
+        <w:spacing w:line="360" w:lineRule="auto"/>
+        <w:jc w:val="both"/>
+        <w:rPr>
+          <w:rFonts w:ascii="Times New Roman" w:hAnsi="Times New Roman" w:cs="Times New Roman"/>
+          <w:sz w:val="24"/>
+          <w:lang w:val="es-EC"/>
+        </w:rPr>
+      </w:pPr>
+      <w:r>
+        <w:rPr>
+          <w:rFonts w:ascii="Times New Roman" w:hAnsi="Times New Roman" w:cs="Times New Roman"/>
+          <w:sz w:val="24"/>
+          <w:lang w:val="es-EC"/>
+        </w:rPr>
+        <w:t xml:space="preserve">     </w:t>
+      </w:r>
+      <w:r>
+        <w:rPr>
+          <w:rFonts w:ascii="Times New Roman" w:hAnsi="Times New Roman" w:cs="Times New Roman"/>
+          <w:sz w:val="24"/>
+          <w:lang w:val="es-EC"/>
+        </w:rPr>
+        <w:t>El experto resalta que en el mundo tecnológico en el que vivimos y como las nuevas generaciones cada vez están involucrada en este mundo una aplicación móvil para la enseñanza del idioma Quicha seria de mucha ayuda, ya que los niños, niñas tendrían la enseñanza a cada momento.</w:t>
+      </w:r>
+    </w:p>
+    <w:p>
+      <w:pPr>
+        <w:spacing w:line="360" w:lineRule="auto"/>
+        <w:jc w:val="both"/>
+        <w:rPr>
+          <w:rFonts w:ascii="Times New Roman" w:hAnsi="Times New Roman" w:cs="Times New Roman"/>
+          <w:sz w:val="24"/>
+          <w:lang w:val="es-EC"/>
+        </w:rPr>
+      </w:pPr>
+      <w:r>
+        <w:rPr>
+          <w:rFonts w:ascii="Times New Roman" w:hAnsi="Times New Roman" w:cs="Times New Roman"/>
+          <w:sz w:val="24"/>
+          <w:lang w:val="es-EC"/>
+        </w:rPr>
+        <w:t xml:space="preserve">     </w:t>
+      </w:r>
+      <w:r>
+        <w:rPr>
+          <w:rFonts w:ascii="Times New Roman" w:hAnsi="Times New Roman" w:cs="Times New Roman"/>
+          <w:sz w:val="24"/>
+          <w:lang w:val="es-EC"/>
+        </w:rPr>
+        <w:t>El experto asegura que ayudándose del uso de las TICS y porque ahora es necesaria la utilización de la tecnología si reforzaría su enseñanza con una aplicación móvil para que sus estudiantes tengan como seguir practicando el idioma cuando estén en sus casas.</w:t>
+      </w:r>
+    </w:p>
+    <w:p>
+      <w:pPr>
+        <w:spacing w:line="360" w:lineRule="auto"/>
+        <w:jc w:val="both"/>
+        <w:rPr>
+          <w:rFonts w:ascii="Times New Roman" w:hAnsi="Times New Roman" w:cs="Times New Roman"/>
+          <w:sz w:val="24"/>
+          <w:lang w:val="es-EC"/>
+        </w:rPr>
+      </w:pPr>
+      <w:r>
+        <w:rPr>
+          <w:rFonts w:ascii="Times New Roman" w:hAnsi="Times New Roman" w:cs="Times New Roman"/>
+          <w:sz w:val="24"/>
+          <w:lang w:val="es-EC"/>
+        </w:rPr>
+        <w:t xml:space="preserve">     </w:t>
+      </w:r>
+      <w:r>
+        <w:rPr>
+          <w:rFonts w:ascii="Times New Roman" w:hAnsi="Times New Roman" w:cs="Times New Roman"/>
+          <w:sz w:val="24"/>
+          <w:lang w:val="es-EC"/>
+        </w:rPr>
+        <w:t>El experto resalta que para una adecuada enseñanza una aplicación debería tener varias categorías en las cuales se debe incluir vocabulario, palabras, números, además juegos dinámicos para que la aplicación sea entretenida.</w:t>
+      </w:r>
+    </w:p>
+    <w:p>
+      <w:pPr>
+        <w:spacing w:line="360" w:lineRule="auto"/>
+        <w:jc w:val="both"/>
+        <w:rPr>
+          <w:rFonts w:ascii="Times New Roman" w:hAnsi="Times New Roman" w:cs="Times New Roman"/>
+          <w:sz w:val="24"/>
+          <w:lang w:val="es-EC"/>
+        </w:rPr>
+      </w:pPr>
+      <w:r>
+        <w:rPr>
+          <w:rFonts w:ascii="Times New Roman" w:hAnsi="Times New Roman" w:cs="Times New Roman"/>
+          <w:sz w:val="24"/>
+          <w:lang w:val="es-EC"/>
+        </w:rPr>
+        <w:t xml:space="preserve">     </w:t>
+      </w:r>
+      <w:r>
+        <w:rPr>
+          <w:rFonts w:ascii="Times New Roman" w:hAnsi="Times New Roman" w:cs="Times New Roman"/>
+          <w:sz w:val="24"/>
+          <w:lang w:val="es-EC"/>
+        </w:rPr>
+        <w:t>El experto comenta que la iniciativa de realizar una aplicación es muy buena, ya que ayudaría a las personas a introducirse al idioma Quichua.</w:t>
+      </w:r>
+    </w:p>
+    <w:p>
+      <w:pPr>
+        <w:spacing w:line="360" w:lineRule="auto"/>
+        <w:jc w:val="both"/>
+        <w:rPr>
+          <w:rFonts w:ascii="Times New Roman" w:hAnsi="Times New Roman" w:cs="Times New Roman"/>
+          <w:sz w:val="24"/>
+          <w:lang w:val="es-EC"/>
+        </w:rPr>
+      </w:pPr>
+      <w:r>
+        <w:rPr>
+          <w:rFonts w:ascii="Times New Roman" w:hAnsi="Times New Roman" w:cs="Times New Roman"/>
+          <w:sz w:val="24"/>
+          <w:lang w:val="es-EC"/>
+        </w:rPr>
+        <w:t xml:space="preserve">     </w:t>
+      </w:r>
+      <w:r>
+        <w:rPr>
+          <w:rFonts w:ascii="Times New Roman" w:hAnsi="Times New Roman" w:cs="Times New Roman"/>
+          <w:sz w:val="24"/>
+          <w:lang w:val="es-EC"/>
+        </w:rPr>
+        <w:t>Entrevista 2 profesor y director del Instituto Tinkunakuy con una trayectoria impartiendo clases de 15 años en varias instituciones, actualmente tiene su propia institución de enseñanza de idiomas ancestrales.</w:t>
+      </w:r>
+    </w:p>
+    <w:p>
+      <w:pPr>
+        <w:spacing w:line="360" w:lineRule="auto"/>
+        <w:jc w:val="both"/>
+        <w:rPr>
+          <w:rFonts w:ascii="Times New Roman" w:hAnsi="Times New Roman" w:cs="Times New Roman"/>
+          <w:sz w:val="24"/>
+          <w:lang w:val="es-EC"/>
+        </w:rPr>
+      </w:pPr>
+      <w:r>
+        <w:rPr>
+          <w:rFonts w:ascii="Times New Roman" w:hAnsi="Times New Roman" w:cs="Times New Roman"/>
+          <w:sz w:val="24"/>
+          <w:lang w:val="es-EC"/>
+        </w:rPr>
+        <w:t xml:space="preserve">     El profesor Manuel Pasas amablemente accedió a la entrevista para ayudar con la investigación, brindando información relevante de cara al proceso de investigación para la elaboración del producto.</w:t>
+      </w:r>
+    </w:p>
+    <w:p>
+      <w:pPr>
+        <w:spacing w:line="360" w:lineRule="auto"/>
+        <w:jc w:val="both"/>
+        <w:rPr>
+          <w:rFonts w:ascii="Times New Roman" w:hAnsi="Times New Roman" w:cs="Times New Roman"/>
+          <w:sz w:val="24"/>
+          <w:lang w:val="es-EC"/>
+        </w:rPr>
+      </w:pPr>
+      <w:r>
+        <w:rPr>
+          <w:rFonts w:ascii="Times New Roman" w:hAnsi="Times New Roman" w:cs="Times New Roman"/>
+          <w:sz w:val="24"/>
+          <w:lang w:val="es-EC"/>
+        </w:rPr>
         <w:lastRenderedPageBreak/>
         <w:t xml:space="preserve">     </w:t>
       </w:r>
@@ -10322,25 +10560,33 @@
           <w:sz w:val="24"/>
           <w:lang w:val="es-EC"/>
         </w:rPr>
-        <w:t>El experto cree que trabajando en las comunidades y de la mano del ministerio de educación donde se elabore una malla curricular para las instituciones escolares el idioma Quichua pueda llegar a preservarse. Además cree que si el idioma para poder ser aprendido se debe pagar como sucede en la actualidad los niños, niñas y adolescentes no podrán acceder aprender el idioma.</w:t>
-      </w:r>
-    </w:p>
-    <w:p>
-      <w:pPr>
-        <w:spacing w:line="360" w:lineRule="auto"/>
-        <w:jc w:val="both"/>
+        <w:t>El profesor</w:t>
+      </w:r>
+      <w:r>
         <w:rPr>
           <w:rFonts w:ascii="Times New Roman" w:hAnsi="Times New Roman" w:cs="Times New Roman"/>
           <w:sz w:val="24"/>
           <w:lang w:val="es-EC"/>
         </w:rPr>
-      </w:pPr>
-      <w:r>
+        <w:t xml:space="preserve"> comenta que durante toda su trayectoria se ha sentido comprometido en mantener la preservación del idioma Quichua por eso cree que es importante impartir la enseñanza del idioma por que así llegas a conocer la cultura, la filosofía y la espiritualidad del pueblo Quichua.</w:t>
+      </w:r>
+    </w:p>
+    <w:p>
+      <w:pPr>
+        <w:spacing w:line="360" w:lineRule="auto"/>
+        <w:jc w:val="both"/>
         <w:rPr>
           <w:rFonts w:ascii="Times New Roman" w:hAnsi="Times New Roman" w:cs="Times New Roman"/>
           <w:sz w:val="24"/>
           <w:lang w:val="es-EC"/>
         </w:rPr>
+      </w:pPr>
+      <w:r>
+        <w:rPr>
+          <w:rFonts w:ascii="Times New Roman" w:hAnsi="Times New Roman" w:cs="Times New Roman"/>
+          <w:sz w:val="24"/>
+          <w:lang w:val="es-EC"/>
+        </w:rPr>
         <w:t xml:space="preserve">     </w:t>
       </w:r>
       <w:r>
@@ -10349,7 +10595,7 @@
           <w:sz w:val="24"/>
           <w:lang w:val="es-EC"/>
         </w:rPr>
-        <w:t>El experto comenta que durante mucho tiempo el gobierno solo ayudo realizando unos cuantos libros pero apartir de eso no hubo un interés de realizar mas materiales didácticos para la enseñanza, que los libros con los que se enseña en la actualidad son esfuerzos propios de cada institución, falta ponerle mas interés por parte del gobierno actual para desarrollar mas materiales lúdicos que ayuden para impartir la enseñanza del idioma Quichua.</w:t>
+        <w:t>Para poder despertar el interés de aprender el idioma el catedrático resalta que primero las personas tienen que entender que la cultura que poseemos es milenaria, con ciencia milenaria una vez que los padres de familias entiendan, van a desear que sus hijos aprendan también la cultura y el idioma.</w:t>
       </w:r>
     </w:p>
     <w:p>
@@ -10376,25 +10622,33 @@
           <w:sz w:val="24"/>
           <w:lang w:val="es-EC"/>
         </w:rPr>
-        <w:t>El experto asegura que para introducir el aprendizaje del idioma Quichua en los niños y niñas se debe realizar de forma natural que los niños, niñas conozcan la historia de los ancestros, además de eso hacer las clases con materiales lúdicos, juegos recreativos así los niños, niñas comenzaran a ganar el insteres por la lengua.</w:t>
-      </w:r>
-    </w:p>
-    <w:p>
-      <w:pPr>
-        <w:spacing w:line="360" w:lineRule="auto"/>
-        <w:jc w:val="both"/>
+        <w:t>El profesor</w:t>
+      </w:r>
+      <w:r>
         <w:rPr>
           <w:rFonts w:ascii="Times New Roman" w:hAnsi="Times New Roman" w:cs="Times New Roman"/>
           <w:sz w:val="24"/>
           <w:lang w:val="es-EC"/>
         </w:rPr>
-      </w:pPr>
-      <w:r>
+        <w:t xml:space="preserve"> resalta que cuando aprendes el idioma Quichua estas aprendiendo su cultura, su filosofía, su ciencia su espiritualidad además de acercarte a como se comunicaban antes tus ancestros.</w:t>
+      </w:r>
+    </w:p>
+    <w:p>
+      <w:pPr>
+        <w:spacing w:line="360" w:lineRule="auto"/>
+        <w:jc w:val="both"/>
         <w:rPr>
           <w:rFonts w:ascii="Times New Roman" w:hAnsi="Times New Roman" w:cs="Times New Roman"/>
           <w:sz w:val="24"/>
           <w:lang w:val="es-EC"/>
         </w:rPr>
+      </w:pPr>
+      <w:r>
+        <w:rPr>
+          <w:rFonts w:ascii="Times New Roman" w:hAnsi="Times New Roman" w:cs="Times New Roman"/>
+          <w:sz w:val="24"/>
+          <w:lang w:val="es-EC"/>
+        </w:rPr>
         <w:t xml:space="preserve">     </w:t>
       </w:r>
       <w:r>
@@ -10403,7 +10657,7 @@
           <w:sz w:val="24"/>
           <w:lang w:val="es-EC"/>
         </w:rPr>
-        <w:t>El experto resalta que en el mundo tecnológico en el que vivimos y como las nuevas generaciones cada vez están involucrada en este mundo una aplicación móvil para la enseñanza del idioma Quicha seria de mucha ayuda, ya que los niños, niñas tendrían la enseñanza a cada momento.</w:t>
+        <w:t>La situación actual del idioma nos afirma el catedrático que poco a poco es como que las personas mayores se están interesando ya sea por sus trabajos o por iniciativa propia pero si tendría que decir como esta el idioma es un sube y baja no se mantiene.</w:t>
       </w:r>
     </w:p>
     <w:p>
@@ -10430,25 +10684,33 @@
           <w:sz w:val="24"/>
           <w:lang w:val="es-EC"/>
         </w:rPr>
-        <w:t>El experto asegura que ayudándose del uso de las TICS y porque ahora es necesaria la utilización de la tecnología si reforzaría su enseñanza con una aplicación móvil para que sus estudiantes tengan como seguir practicando el idioma cuando estén en sus casas.</w:t>
-      </w:r>
-    </w:p>
-    <w:p>
-      <w:pPr>
-        <w:spacing w:line="360" w:lineRule="auto"/>
-        <w:jc w:val="both"/>
+        <w:t>El profesor</w:t>
+      </w:r>
+      <w:r>
         <w:rPr>
           <w:rFonts w:ascii="Times New Roman" w:hAnsi="Times New Roman" w:cs="Times New Roman"/>
           <w:sz w:val="24"/>
           <w:lang w:val="es-EC"/>
         </w:rPr>
-      </w:pPr>
-      <w:r>
+        <w:t xml:space="preserve"> comenta que para preservar el idioma Quichua en primer lugar el compromiso esta en los hablantes deben sensibilizarse tomarle cariño nuevamente a su lengua originaria, además de seguir preparándose para la enseñanza para poder seguir impartiendo el idioma a las personas.</w:t>
+      </w:r>
+    </w:p>
+    <w:p>
+      <w:pPr>
+        <w:spacing w:line="360" w:lineRule="auto"/>
+        <w:jc w:val="both"/>
         <w:rPr>
           <w:rFonts w:ascii="Times New Roman" w:hAnsi="Times New Roman" w:cs="Times New Roman"/>
           <w:sz w:val="24"/>
           <w:lang w:val="es-EC"/>
         </w:rPr>
+      </w:pPr>
+      <w:r>
+        <w:rPr>
+          <w:rFonts w:ascii="Times New Roman" w:hAnsi="Times New Roman" w:cs="Times New Roman"/>
+          <w:sz w:val="24"/>
+          <w:lang w:val="es-EC"/>
+        </w:rPr>
         <w:t xml:space="preserve">     </w:t>
       </w:r>
       <w:r>
@@ -10457,25 +10719,41 @@
           <w:sz w:val="24"/>
           <w:lang w:val="es-EC"/>
         </w:rPr>
-        <w:t>El experto resalta que para una adecuada enseñanza una aplicación debería tener varias categorías en las cuales se debe incluir vocabulario, palabras, números, además juegos dinámicos para que la aplicación sea entretenida.</w:t>
-      </w:r>
-    </w:p>
-    <w:p>
-      <w:pPr>
-        <w:spacing w:line="360" w:lineRule="auto"/>
-        <w:jc w:val="both"/>
+        <w:t xml:space="preserve">El </w:t>
+      </w:r>
+      <w:r>
         <w:rPr>
           <w:rFonts w:ascii="Times New Roman" w:hAnsi="Times New Roman" w:cs="Times New Roman"/>
           <w:sz w:val="24"/>
           <w:lang w:val="es-EC"/>
         </w:rPr>
-      </w:pPr>
+        <w:t>profesor</w:t>
+      </w:r>
       <w:r>
         <w:rPr>
           <w:rFonts w:ascii="Times New Roman" w:hAnsi="Times New Roman" w:cs="Times New Roman"/>
           <w:sz w:val="24"/>
           <w:lang w:val="es-EC"/>
         </w:rPr>
+        <w:t xml:space="preserve"> resalta que no se tienen muchos documentos y materiales para la enseñanza del idioma Quichua por que anteriormente las autoridades los tenían marginados les decían que ese idioma no servía, que ese idioma solo lo debían hablar entre ellos, que el idioma principal era el español por eso no se realizaron materiales para poder enseñar a otras generaciones.</w:t>
+      </w:r>
+    </w:p>
+    <w:p>
+      <w:pPr>
+        <w:spacing w:line="360" w:lineRule="auto"/>
+        <w:jc w:val="both"/>
+        <w:rPr>
+          <w:rFonts w:ascii="Times New Roman" w:hAnsi="Times New Roman" w:cs="Times New Roman"/>
+          <w:sz w:val="24"/>
+          <w:lang w:val="es-EC"/>
+        </w:rPr>
+      </w:pPr>
+      <w:r>
+        <w:rPr>
+          <w:rFonts w:ascii="Times New Roman" w:hAnsi="Times New Roman" w:cs="Times New Roman"/>
+          <w:sz w:val="24"/>
+          <w:lang w:val="es-EC"/>
+        </w:rPr>
         <w:t xml:space="preserve">     </w:t>
       </w:r>
       <w:r>
@@ -10484,25 +10762,41 @@
           <w:sz w:val="24"/>
           <w:lang w:val="es-EC"/>
         </w:rPr>
-        <w:t>El experto comenta que la iniciativa de realizar una aplicación es muy buena, ya que ayudaría a las personas a introducirse al idioma Quichua.</w:t>
-      </w:r>
-    </w:p>
-    <w:p>
-      <w:pPr>
-        <w:spacing w:line="360" w:lineRule="auto"/>
-        <w:jc w:val="both"/>
+        <w:t xml:space="preserve">El </w:t>
+      </w:r>
+      <w:r>
         <w:rPr>
           <w:rFonts w:ascii="Times New Roman" w:hAnsi="Times New Roman" w:cs="Times New Roman"/>
           <w:sz w:val="24"/>
           <w:lang w:val="es-EC"/>
         </w:rPr>
-      </w:pPr>
+        <w:t>profesor</w:t>
+      </w:r>
       <w:r>
         <w:rPr>
           <w:rFonts w:ascii="Times New Roman" w:hAnsi="Times New Roman" w:cs="Times New Roman"/>
           <w:sz w:val="24"/>
           <w:lang w:val="es-EC"/>
         </w:rPr>
+        <w:t xml:space="preserve"> comenta que la inserción campo - ciudad no tiene nada que ver que las personas originarias no hablen el idioma Quichua porque desde las comunidades ya no se le esta enseñando el idioma a los niños, niñas el vació se esta dando en las comunidades porque siguen con la mentalidad de que deben hablar español no el Quichua.</w:t>
+      </w:r>
+    </w:p>
+    <w:p>
+      <w:pPr>
+        <w:spacing w:line="360" w:lineRule="auto"/>
+        <w:jc w:val="both"/>
+        <w:rPr>
+          <w:rFonts w:ascii="Times New Roman" w:hAnsi="Times New Roman" w:cs="Times New Roman"/>
+          <w:sz w:val="24"/>
+          <w:lang w:val="es-EC"/>
+        </w:rPr>
+      </w:pPr>
+      <w:r>
+        <w:rPr>
+          <w:rFonts w:ascii="Times New Roman" w:hAnsi="Times New Roman" w:cs="Times New Roman"/>
+          <w:sz w:val="24"/>
+          <w:lang w:val="es-EC"/>
+        </w:rPr>
         <w:t xml:space="preserve">     </w:t>
       </w:r>
       <w:r>
@@ -10511,216 +10805,15 @@
           <w:sz w:val="24"/>
           <w:lang w:val="es-EC"/>
         </w:rPr>
-        <w:t>Entrevista 2 profesor y director del Instituto Tinkunakuy con una trayectoria impartiendo clases de 15 años en varias instituciones, actualmente tiene su propia institución de enseñanza de idiomas ancestrales.</w:t>
-      </w:r>
-    </w:p>
-    <w:p>
-      <w:pPr>
-        <w:spacing w:line="360" w:lineRule="auto"/>
-        <w:jc w:val="both"/>
+        <w:t>El profesor</w:t>
+      </w:r>
+      <w:r>
         <w:rPr>
           <w:rFonts w:ascii="Times New Roman" w:hAnsi="Times New Roman" w:cs="Times New Roman"/>
           <w:sz w:val="24"/>
           <w:lang w:val="es-EC"/>
         </w:rPr>
-      </w:pPr>
-      <w:r>
-        <w:rPr>
-          <w:rFonts w:ascii="Times New Roman" w:hAnsi="Times New Roman" w:cs="Times New Roman"/>
-          <w:sz w:val="24"/>
-          <w:lang w:val="es-EC"/>
-        </w:rPr>
-        <w:lastRenderedPageBreak/>
-        <w:t xml:space="preserve">     El profesor Manuel Pasas amablemente accedió a la entrevista para ayudar con la investigación, brindando información relevante de cara al proceso de investigación para la elaboración del producto.</w:t>
-      </w:r>
-    </w:p>
-    <w:p>
-      <w:pPr>
-        <w:spacing w:line="360" w:lineRule="auto"/>
-        <w:jc w:val="both"/>
-        <w:rPr>
-          <w:rFonts w:ascii="Times New Roman" w:hAnsi="Times New Roman" w:cs="Times New Roman"/>
-          <w:sz w:val="24"/>
-          <w:lang w:val="es-EC"/>
-        </w:rPr>
-      </w:pPr>
-      <w:r>
-        <w:rPr>
-          <w:rFonts w:ascii="Times New Roman" w:hAnsi="Times New Roman" w:cs="Times New Roman"/>
-          <w:sz w:val="24"/>
-          <w:lang w:val="es-EC"/>
-        </w:rPr>
-        <w:t xml:space="preserve">     </w:t>
-      </w:r>
-      <w:r>
-        <w:rPr>
-          <w:rFonts w:ascii="Times New Roman" w:hAnsi="Times New Roman" w:cs="Times New Roman"/>
-          <w:sz w:val="24"/>
-          <w:lang w:val="es-EC"/>
-        </w:rPr>
-        <w:t>El catedrático comenta que durante toda su trayectoria se ha sentido comprometido en mantener la preservación del idioma Quichua por eso cree que es importante impartir la enseñanza del idioma por que así llegas a conocer la cultura, la filosofía y la espiritualidad del pueblo Quichua.</w:t>
-      </w:r>
-    </w:p>
-    <w:p>
-      <w:pPr>
-        <w:spacing w:line="360" w:lineRule="auto"/>
-        <w:jc w:val="both"/>
-        <w:rPr>
-          <w:rFonts w:ascii="Times New Roman" w:hAnsi="Times New Roman" w:cs="Times New Roman"/>
-          <w:sz w:val="24"/>
-          <w:lang w:val="es-EC"/>
-        </w:rPr>
-      </w:pPr>
-      <w:r>
-        <w:rPr>
-          <w:rFonts w:ascii="Times New Roman" w:hAnsi="Times New Roman" w:cs="Times New Roman"/>
-          <w:sz w:val="24"/>
-          <w:lang w:val="es-EC"/>
-        </w:rPr>
-        <w:t xml:space="preserve">     </w:t>
-      </w:r>
-      <w:r>
-        <w:rPr>
-          <w:rFonts w:ascii="Times New Roman" w:hAnsi="Times New Roman" w:cs="Times New Roman"/>
-          <w:sz w:val="24"/>
-          <w:lang w:val="es-EC"/>
-        </w:rPr>
-        <w:t>Para poder despertar el interés de aprender el idioma el catedrático resalta que primero las personas tienen que entender que la cultura que poseemos es milenaria, con ciencia milenaria una vez que los padres de familias entiendan, van a desear que sus hijos aprendan también la cultura y el idioma.</w:t>
-      </w:r>
-    </w:p>
-    <w:p>
-      <w:pPr>
-        <w:spacing w:line="360" w:lineRule="auto"/>
-        <w:jc w:val="both"/>
-        <w:rPr>
-          <w:rFonts w:ascii="Times New Roman" w:hAnsi="Times New Roman" w:cs="Times New Roman"/>
-          <w:sz w:val="24"/>
-          <w:lang w:val="es-EC"/>
-        </w:rPr>
-      </w:pPr>
-      <w:r>
-        <w:rPr>
-          <w:rFonts w:ascii="Times New Roman" w:hAnsi="Times New Roman" w:cs="Times New Roman"/>
-          <w:sz w:val="24"/>
-          <w:lang w:val="es-EC"/>
-        </w:rPr>
-        <w:t xml:space="preserve">     </w:t>
-      </w:r>
-      <w:r>
-        <w:rPr>
-          <w:rFonts w:ascii="Times New Roman" w:hAnsi="Times New Roman" w:cs="Times New Roman"/>
-          <w:sz w:val="24"/>
-          <w:lang w:val="es-EC"/>
-        </w:rPr>
-        <w:t>El catedrático resalta que cuando aprendes el idioma Quichua estas aprendiendo su cultura, su filosofía, su ciencia su espiritualidad además de acercarte a como se comunicaban antes tus ancestros.</w:t>
-      </w:r>
-    </w:p>
-    <w:p>
-      <w:pPr>
-        <w:spacing w:line="360" w:lineRule="auto"/>
-        <w:jc w:val="both"/>
-        <w:rPr>
-          <w:rFonts w:ascii="Times New Roman" w:hAnsi="Times New Roman" w:cs="Times New Roman"/>
-          <w:sz w:val="24"/>
-          <w:lang w:val="es-EC"/>
-        </w:rPr>
-      </w:pPr>
-      <w:r>
-        <w:rPr>
-          <w:rFonts w:ascii="Times New Roman" w:hAnsi="Times New Roman" w:cs="Times New Roman"/>
-          <w:sz w:val="24"/>
-          <w:lang w:val="es-EC"/>
-        </w:rPr>
-        <w:t xml:space="preserve">     </w:t>
-      </w:r>
-      <w:r>
-        <w:rPr>
-          <w:rFonts w:ascii="Times New Roman" w:hAnsi="Times New Roman" w:cs="Times New Roman"/>
-          <w:sz w:val="24"/>
-          <w:lang w:val="es-EC"/>
-        </w:rPr>
-        <w:t>La situación actual del idioma nos afirma el catedrático que poco a poco es como que las personas mayores se están interesando ya sea por sus trabajos o por iniciativa propia pero si tendría que decir como esta el idioma es un sube y baja no se mantiene.</w:t>
-      </w:r>
-    </w:p>
-    <w:p>
-      <w:pPr>
-        <w:spacing w:line="360" w:lineRule="auto"/>
-        <w:jc w:val="both"/>
-        <w:rPr>
-          <w:rFonts w:ascii="Times New Roman" w:hAnsi="Times New Roman" w:cs="Times New Roman"/>
-          <w:sz w:val="24"/>
-          <w:lang w:val="es-EC"/>
-        </w:rPr>
-      </w:pPr>
-      <w:r>
-        <w:rPr>
-          <w:rFonts w:ascii="Times New Roman" w:hAnsi="Times New Roman" w:cs="Times New Roman"/>
-          <w:sz w:val="24"/>
-          <w:lang w:val="es-EC"/>
-        </w:rPr>
-        <w:t xml:space="preserve">     </w:t>
-      </w:r>
-      <w:r>
-        <w:rPr>
-          <w:rFonts w:ascii="Times New Roman" w:hAnsi="Times New Roman" w:cs="Times New Roman"/>
-          <w:sz w:val="24"/>
-          <w:lang w:val="es-EC"/>
-        </w:rPr>
-        <w:t>El catedrático comenta que para preservar el idioma Quichua en primer lugar el compromiso esta en los hablantes deben sensibilizarse tomarle cariño nuevamente a su lengua originaria, además de seguir preparándose para la enseñanza para poder seguir impartiendo el idioma a las personas.</w:t>
-      </w:r>
-    </w:p>
-    <w:p>
-      <w:pPr>
-        <w:spacing w:line="360" w:lineRule="auto"/>
-        <w:jc w:val="both"/>
-        <w:rPr>
-          <w:rFonts w:ascii="Times New Roman" w:hAnsi="Times New Roman" w:cs="Times New Roman"/>
-          <w:sz w:val="24"/>
-          <w:lang w:val="es-EC"/>
-        </w:rPr>
-      </w:pPr>
-      <w:r>
-        <w:rPr>
-          <w:rFonts w:ascii="Times New Roman" w:hAnsi="Times New Roman" w:cs="Times New Roman"/>
-          <w:sz w:val="24"/>
-          <w:lang w:val="es-EC"/>
-        </w:rPr>
-        <w:t xml:space="preserve">     </w:t>
-      </w:r>
-      <w:r>
-        <w:rPr>
-          <w:rFonts w:ascii="Times New Roman" w:hAnsi="Times New Roman" w:cs="Times New Roman"/>
-          <w:sz w:val="24"/>
-          <w:lang w:val="es-EC"/>
-        </w:rPr>
-        <w:t>El catedrático resalta que no se tienen muchos documentos y materiales para la enseñanza del idioma Quichua por que anteriormente las autoridades los tenían marginados les decían que ese idioma no servía, que ese idioma solo lo debían hablar entre ellos, que el idioma principal era el español por eso no se realizaron materiales para poder enseñar a otras generaciones.</w:t>
-      </w:r>
-    </w:p>
-    <w:p>
-      <w:pPr>
-        <w:spacing w:line="360" w:lineRule="auto"/>
-        <w:jc w:val="both"/>
-        <w:rPr>
-          <w:rFonts w:ascii="Times New Roman" w:hAnsi="Times New Roman" w:cs="Times New Roman"/>
-          <w:sz w:val="24"/>
-          <w:lang w:val="es-EC"/>
-        </w:rPr>
-      </w:pPr>
-      <w:r>
-        <w:rPr>
-          <w:rFonts w:ascii="Times New Roman" w:hAnsi="Times New Roman" w:cs="Times New Roman"/>
-          <w:sz w:val="24"/>
-          <w:lang w:val="es-EC"/>
-        </w:rPr>
-        <w:t xml:space="preserve">     </w:t>
-      </w:r>
-      <w:r>
-        <w:rPr>
-          <w:rFonts w:ascii="Times New Roman" w:hAnsi="Times New Roman" w:cs="Times New Roman"/>
-          <w:sz w:val="24"/>
-          <w:lang w:val="es-EC"/>
-        </w:rPr>
-        <w:t>El catedrático comenta que la inserción campo - ciudad no tiene nada que ver que las personas originarias no hablen el idioma Quichua porque desde las comunidades ya no se le esta enseñando el idioma a los niños, niñas el vació se esta dando en las comunidades porque siguen con la mentalidad de que deben hablar español no el Quichua.</w:t>
+        <w:t xml:space="preserve"> señala que durante toda su trayectoria solo a tenido 3 niños como estudiantes, donde tuvo que adaptar la enseñanza con actividades lúdicas,  que la aceptaciòn que se tiene en la actualidad son de mayores de edad.</w:t>
       </w:r>
     </w:p>
     <w:p>
@@ -10748,25 +10841,33 @@
           <w:sz w:val="24"/>
           <w:lang w:val="es-EC"/>
         </w:rPr>
-        <w:t>El catedrático señala que durante toda su trayectoria solo a tenido 3 niños como estudiantes, donde tuvo que adaptar la enseñanza con actividades lúdicas,  que la aceptaciòn que se tiene en la actualidad son de mayores de edad.</w:t>
-      </w:r>
-    </w:p>
-    <w:p>
-      <w:pPr>
-        <w:spacing w:line="360" w:lineRule="auto"/>
-        <w:jc w:val="both"/>
+        <w:t>El profesor</w:t>
+      </w:r>
+      <w:r>
         <w:rPr>
           <w:rFonts w:ascii="Times New Roman" w:hAnsi="Times New Roman" w:cs="Times New Roman"/>
           <w:sz w:val="24"/>
           <w:lang w:val="es-EC"/>
         </w:rPr>
-      </w:pPr>
-      <w:r>
+        <w:t xml:space="preserve"> no dispone de aplicaciones móviles que ayuden a la enseñanza – aprendizaje del idioma Quichua solo elabora presentaciones además de elaborar activades que refuerzan la enseñanza.</w:t>
+      </w:r>
+    </w:p>
+    <w:p>
+      <w:pPr>
+        <w:spacing w:line="360" w:lineRule="auto"/>
+        <w:jc w:val="both"/>
         <w:rPr>
           <w:rFonts w:ascii="Times New Roman" w:hAnsi="Times New Roman" w:cs="Times New Roman"/>
           <w:sz w:val="24"/>
           <w:lang w:val="es-EC"/>
         </w:rPr>
+      </w:pPr>
+      <w:r>
+        <w:rPr>
+          <w:rFonts w:ascii="Times New Roman" w:hAnsi="Times New Roman" w:cs="Times New Roman"/>
+          <w:sz w:val="24"/>
+          <w:lang w:val="es-EC"/>
+        </w:rPr>
         <w:t xml:space="preserve">     </w:t>
       </w:r>
       <w:r>
@@ -10775,25 +10876,33 @@
           <w:sz w:val="24"/>
           <w:lang w:val="es-EC"/>
         </w:rPr>
-        <w:t>El catedrático no dispone de aplicaciones móviles que ayuden a la enseñanza – aprendizaje del idioma Quichua solo elabora presentaciones además de elaborar activades que refuerzan la enseñanza.</w:t>
-      </w:r>
-    </w:p>
-    <w:p>
-      <w:pPr>
-        <w:spacing w:line="360" w:lineRule="auto"/>
-        <w:jc w:val="both"/>
+        <w:t>El profesor</w:t>
+      </w:r>
+      <w:r>
         <w:rPr>
           <w:rFonts w:ascii="Times New Roman" w:hAnsi="Times New Roman" w:cs="Times New Roman"/>
           <w:sz w:val="24"/>
           <w:lang w:val="es-EC"/>
         </w:rPr>
-      </w:pPr>
-      <w:r>
+        <w:t xml:space="preserve"> recomienda que para facilitar la enseñanza del idioma Quichua la aplicación móvil debe contar con actividades donde el usuario pueda escuchar, leer, escribir y gramática.</w:t>
+      </w:r>
+    </w:p>
+    <w:p>
+      <w:pPr>
+        <w:spacing w:line="360" w:lineRule="auto"/>
+        <w:jc w:val="both"/>
         <w:rPr>
           <w:rFonts w:ascii="Times New Roman" w:hAnsi="Times New Roman" w:cs="Times New Roman"/>
           <w:sz w:val="24"/>
           <w:lang w:val="es-EC"/>
         </w:rPr>
+      </w:pPr>
+      <w:r>
+        <w:rPr>
+          <w:rFonts w:ascii="Times New Roman" w:hAnsi="Times New Roman" w:cs="Times New Roman"/>
+          <w:sz w:val="24"/>
+          <w:lang w:val="es-EC"/>
+        </w:rPr>
         <w:t xml:space="preserve">     </w:t>
       </w:r>
       <w:r>
@@ -10802,34 +10911,15 @@
           <w:sz w:val="24"/>
           <w:lang w:val="es-EC"/>
         </w:rPr>
-        <w:t>El catedrático recomienda que para facilitar la enseñanza del idioma Quichua la aplicación móvil debe contar con actividades donde el usuario pueda escuchar, leer, escribir y gramática.</w:t>
-      </w:r>
-    </w:p>
-    <w:p>
-      <w:pPr>
-        <w:spacing w:line="360" w:lineRule="auto"/>
-        <w:jc w:val="both"/>
+        <w:t>El profesor</w:t>
+      </w:r>
+      <w:r>
         <w:rPr>
           <w:rFonts w:ascii="Times New Roman" w:hAnsi="Times New Roman" w:cs="Times New Roman"/>
           <w:sz w:val="24"/>
           <w:lang w:val="es-EC"/>
         </w:rPr>
-      </w:pPr>
-      <w:r>
-        <w:rPr>
-          <w:rFonts w:ascii="Times New Roman" w:hAnsi="Times New Roman" w:cs="Times New Roman"/>
-          <w:sz w:val="24"/>
-          <w:lang w:val="es-EC"/>
-        </w:rPr>
-        <w:t xml:space="preserve">     </w:t>
-      </w:r>
-      <w:r>
-        <w:rPr>
-          <w:rFonts w:ascii="Times New Roman" w:hAnsi="Times New Roman" w:cs="Times New Roman"/>
-          <w:sz w:val="24"/>
-          <w:lang w:val="es-EC"/>
-        </w:rPr>
-        <w:t>El catedrático es una persona originaria del pueblo Quichua es por eso que pone énfasis en que si aprendes el idioma vas aprender la cultura, la ciencia, la espiritualidad el pueblo Quichua.</w:t>
+        <w:t xml:space="preserve"> es una persona originaria del pueblo Quichua es por eso que pone énfasis en que si aprendes el idioma vas aprender la cultura, la ciencia, la espiritualidad el pueblo Quichua.</w:t>
       </w:r>
     </w:p>
     <w:p>
@@ -10929,26 +11019,23 @@
           <w:sz w:val="24"/>
           <w:lang w:val="es-EC"/>
         </w:rPr>
-        <w:t xml:space="preserve">La enseñanza del idioma Quichua no le interesa a los niños y niñas en la actualidad ya que el catedrático en su trayectoria de 15 años tan solo a impartido clases a 3 niños,así se evidencia la falta de interés por el idioma en la futuras generaciones. </w:t>
-      </w:r>
-    </w:p>
-    <w:p>
-      <w:pPr>
-        <w:spacing w:line="360" w:lineRule="auto"/>
-        <w:jc w:val="both"/>
+        <w:t xml:space="preserve">La enseñanza del idioma Quichua no le interesa a los niños y niñas en la actualidad ya que el catedrático en su trayectoria de 15 años tan solo </w:t>
+      </w:r>
+      <w:r>
         <w:rPr>
           <w:rFonts w:ascii="Times New Roman" w:hAnsi="Times New Roman" w:cs="Times New Roman"/>
           <w:sz w:val="24"/>
           <w:lang w:val="es-EC"/>
         </w:rPr>
-      </w:pPr>
+        <w:t>h</w:t>
+      </w:r>
       <w:r>
         <w:rPr>
           <w:rFonts w:ascii="Times New Roman" w:hAnsi="Times New Roman" w:cs="Times New Roman"/>
           <w:sz w:val="24"/>
           <w:lang w:val="es-EC"/>
         </w:rPr>
-        <w:t>Los catedráticos resaltan que para la preservación se debe concientizar a los padres de familia y las autoridades tanto de plantes educativos como a las autoridades gubernamentales, ya que cuando accedemos aprender este idioma estamos aprendiendo parte de nuestra cultura.</w:t>
+        <w:t xml:space="preserve">a impartido clases a 3 niños,así se evidencia la falta de interés por el idioma en la futuras generaciones. </w:t>
       </w:r>
     </w:p>
     <w:p>
@@ -10967,7 +11054,33 @@
           <w:sz w:val="24"/>
           <w:lang w:val="es-EC"/>
         </w:rPr>
-        <w:lastRenderedPageBreak/>
+        <w:t>Los profesores</w:t>
+      </w:r>
+      <w:r>
+        <w:rPr>
+          <w:rFonts w:ascii="Times New Roman" w:hAnsi="Times New Roman" w:cs="Times New Roman"/>
+          <w:sz w:val="24"/>
+          <w:lang w:val="es-EC"/>
+        </w:rPr>
+        <w:t xml:space="preserve"> resaltan que para la preservación se debe concientizar a los padres de familia y las autoridades tanto de plantes educativos como a las autoridades gubernamentales, ya que cuando accedemos aprender este idioma estamos aprendiendo parte de nuestra cultura.</w:t>
+      </w:r>
+    </w:p>
+    <w:p>
+      <w:pPr>
+        <w:spacing w:line="360" w:lineRule="auto"/>
+        <w:jc w:val="both"/>
+        <w:rPr>
+          <w:rFonts w:ascii="Times New Roman" w:hAnsi="Times New Roman" w:cs="Times New Roman"/>
+          <w:sz w:val="24"/>
+          <w:lang w:val="es-EC"/>
+        </w:rPr>
+      </w:pPr>
+      <w:r>
+        <w:rPr>
+          <w:rFonts w:ascii="Times New Roman" w:hAnsi="Times New Roman" w:cs="Times New Roman"/>
+          <w:sz w:val="24"/>
+          <w:lang w:val="es-EC"/>
+        </w:rPr>
         <w:t>Como comentaba el catedrático la educación para la enseñanza del idioma Quichua debe ser gratis ya que ningún padre de familia va a costear una mensualidad para que su hijo aprenda el idioma, es por aquella razón que no se ven niños interesados en aprender el idioma.</w:t>
       </w:r>
     </w:p>
@@ -11001,6 +11114,7 @@
           <w:sz w:val="24"/>
           <w:szCs w:val="24"/>
         </w:rPr>
+        <w:lastRenderedPageBreak/>
         <w:t>Capitulo III</w:t>
       </w:r>
       <w:bookmarkEnd w:id="36"/>
@@ -11028,6 +11142,58 @@
         <w:t>Propuesta y/o estudio, valoración y ejecución del mismo</w:t>
       </w:r>
       <w:bookmarkEnd w:id="37"/>
+    </w:p>
+    <w:p>
+      <w:pPr>
+        <w:pStyle w:val="Ttulo2"/>
+        <w:numPr>
+          <w:ilvl w:val="1"/>
+          <w:numId w:val="12"/>
+        </w:numPr>
+        <w:rPr>
+          <w:rFonts w:ascii="Times New Roman" w:hAnsi="Times New Roman" w:cs="Times New Roman"/>
+          <w:color w:val="000000" w:themeColor="text1"/>
+          <w:sz w:val="24"/>
+        </w:rPr>
+      </w:pPr>
+      <w:r>
+        <w:rPr>
+          <w:rFonts w:ascii="Times New Roman" w:hAnsi="Times New Roman" w:cs="Times New Roman"/>
+          <w:color w:val="000000" w:themeColor="text1"/>
+          <w:sz w:val="24"/>
+        </w:rPr>
+        <w:t xml:space="preserve">Propuesta y conceptualización </w:t>
+      </w:r>
+    </w:p>
+    <w:p>
+      <w:pPr>
+        <w:pStyle w:val="Ttulo2"/>
+        <w:ind w:left="720"/>
+        <w:rPr>
+          <w:rFonts w:ascii="Times New Roman" w:hAnsi="Times New Roman" w:cs="Times New Roman"/>
+          <w:color w:val="000000" w:themeColor="text1"/>
+          <w:sz w:val="24"/>
+        </w:rPr>
+      </w:pPr>
+      <w:r>
+        <w:rPr>
+          <w:rFonts w:ascii="Times New Roman" w:hAnsi="Times New Roman" w:cs="Times New Roman"/>
+          <w:color w:val="000000" w:themeColor="text1"/>
+          <w:sz w:val="24"/>
+        </w:rPr>
+        <w:t>3.1.1Proceso de realización</w:t>
+      </w:r>
+    </w:p>
+    <w:p/>
+    <w:p>
+      <w:r>
+        <w:t>Diseño de contenidos</w:t>
+      </w:r>
+    </w:p>
+    <w:p>
+      <w:r>
+        <w:t>Mapa de navegación</w:t>
+      </w:r>
     </w:p>
     <w:p/>
     <w:p/>
@@ -11044,6 +11210,7 @@
     <w:p/>
     <w:p/>
     <w:p/>
+    <w:p/>
     <w:p>
       <w:pPr>
         <w:pStyle w:val="Ttulo1"/>
@@ -12466,6 +12633,81 @@
         </w:rPr>
         <w:t>M.</w:t>
       </w:r>
+      <w:r>
+        <w:rPr>
+          <w:rFonts w:ascii="Times New Roman" w:hAnsi="Times New Roman" w:cs="Times New Roman"/>
+          <w:sz w:val="24"/>
+        </w:rPr>
+        <w:t xml:space="preserve"> (2010). El diseño de la comunicación en entornos online.-¿ La información necesita diseño? En Comunicación y desarrollo en la era digital. Congreso AE-IC 3, 4 y 5 de febrero de 2010 (p. 96).</w:t>
+      </w:r>
+    </w:p>
+    <w:p>
+      <w:pPr>
+        <w:spacing w:line="360" w:lineRule="auto"/>
+        <w:jc w:val="both"/>
+        <w:rPr>
+          <w:rFonts w:ascii="Times New Roman" w:hAnsi="Times New Roman" w:cs="Times New Roman"/>
+          <w:sz w:val="24"/>
+        </w:rPr>
+      </w:pPr>
+      <w:r>
+        <w:rPr>
+          <w:rFonts w:ascii="Times New Roman" w:hAnsi="Times New Roman" w:cs="Times New Roman"/>
+          <w:sz w:val="24"/>
+        </w:rPr>
+        <w:t>Villalonga Gómez, C., &amp; Marta-Lazo, C. (2015). Modelo de integración educomunicativa de’apps’ móviles para la enseñanza y aprendizaje. Pixel-Bit. Revista de Medios y Educación, (46).</w:t>
+      </w:r>
+    </w:p>
+    <w:p>
+      <w:pPr>
+        <w:spacing w:line="360" w:lineRule="auto"/>
+        <w:jc w:val="both"/>
+        <w:rPr>
+          <w:rFonts w:ascii="Times New Roman" w:hAnsi="Times New Roman" w:cs="Times New Roman"/>
+          <w:sz w:val="24"/>
+          <w:lang w:val="it-IT"/>
+        </w:rPr>
+      </w:pPr>
+      <w:r>
+        <w:rPr>
+          <w:rFonts w:ascii="Times New Roman" w:hAnsi="Times New Roman" w:cs="Times New Roman"/>
+          <w:sz w:val="24"/>
+        </w:rPr>
+        <w:t xml:space="preserve">Contreras Arriaga, J., Herrera Bernal, J. A., &amp; Ramírez Montoya, M. S. (2009). Elementos instruccionales para el diseño y la producción de materiales educativos móviles. </w:t>
+      </w:r>
+      <w:r>
+        <w:rPr>
+          <w:rFonts w:ascii="Times New Roman" w:hAnsi="Times New Roman" w:cs="Times New Roman"/>
+          <w:sz w:val="24"/>
+          <w:lang w:val="it-IT"/>
+        </w:rPr>
+        <w:t>Apertura, 1(1).</w:t>
+      </w:r>
+    </w:p>
+    <w:p>
+      <w:pPr>
+        <w:spacing w:line="360" w:lineRule="auto"/>
+        <w:jc w:val="both"/>
+        <w:rPr>
+          <w:rFonts w:ascii="Times New Roman" w:hAnsi="Times New Roman" w:cs="Times New Roman"/>
+          <w:sz w:val="24"/>
+        </w:rPr>
+      </w:pPr>
+      <w:r>
+        <w:rPr>
+          <w:rFonts w:ascii="Times New Roman" w:hAnsi="Times New Roman" w:cs="Times New Roman"/>
+          <w:sz w:val="24"/>
+          <w:lang w:val="it-IT"/>
+        </w:rPr>
+        <w:t xml:space="preserve">Soto, C. F., Senra, A. I. M., &amp; Neira, M. C. O. (2009). </w:t>
+      </w:r>
+      <w:r>
+        <w:rPr>
+          <w:rFonts w:ascii="Times New Roman" w:hAnsi="Times New Roman" w:cs="Times New Roman"/>
+          <w:sz w:val="24"/>
+        </w:rPr>
+        <w:t>Ventajas del uso de las TICs en el proceso de enseñanza-aprendizaje desde la óptica de los docentes universitarios españoles. EDUTEC. Revista electrónica de Tecnología educativa,</w:t>
+      </w:r>
       <w:bookmarkStart w:id="41" w:name="_GoBack"/>
       <w:bookmarkEnd w:id="41"/>
       <w:r>
@@ -12473,75 +12715,7 @@
           <w:rFonts w:ascii="Times New Roman" w:hAnsi="Times New Roman" w:cs="Times New Roman"/>
           <w:sz w:val="24"/>
         </w:rPr>
-        <w:t xml:space="preserve"> (2010). El diseño de la comunicación en entornos online.-¿ La información necesita diseño? En Comunicación y desarrollo en la era digital. Congreso AE-IC 3, 4 y 5 de febrero de 2010 (p. 96).</w:t>
-      </w:r>
-    </w:p>
-    <w:p>
-      <w:pPr>
-        <w:spacing w:line="360" w:lineRule="auto"/>
-        <w:jc w:val="both"/>
-        <w:rPr>
-          <w:rFonts w:ascii="Times New Roman" w:hAnsi="Times New Roman" w:cs="Times New Roman"/>
-          <w:sz w:val="24"/>
-        </w:rPr>
-      </w:pPr>
-      <w:r>
-        <w:rPr>
-          <w:rFonts w:ascii="Times New Roman" w:hAnsi="Times New Roman" w:cs="Times New Roman"/>
-          <w:sz w:val="24"/>
-        </w:rPr>
-        <w:t>Villalonga Gómez, C., &amp; Marta-Lazo, C. (2015). Modelo de integración educomunicativa de’apps’ móviles para la enseñanza y aprendizaje. Pixel-Bit. Revista de Medios y Educación, (46).</w:t>
-      </w:r>
-    </w:p>
-    <w:p>
-      <w:pPr>
-        <w:spacing w:line="360" w:lineRule="auto"/>
-        <w:jc w:val="both"/>
-        <w:rPr>
-          <w:rFonts w:ascii="Times New Roman" w:hAnsi="Times New Roman" w:cs="Times New Roman"/>
-          <w:sz w:val="24"/>
-          <w:lang w:val="it-IT"/>
-        </w:rPr>
-      </w:pPr>
-      <w:r>
-        <w:rPr>
-          <w:rFonts w:ascii="Times New Roman" w:hAnsi="Times New Roman" w:cs="Times New Roman"/>
-          <w:sz w:val="24"/>
-        </w:rPr>
-        <w:t xml:space="preserve">Contreras Arriaga, J., Herrera Bernal, J. A., &amp; Ramírez Montoya, M. S. (2009). Elementos instruccionales para el diseño y la producción de materiales educativos móviles. </w:t>
-      </w:r>
-      <w:r>
-        <w:rPr>
-          <w:rFonts w:ascii="Times New Roman" w:hAnsi="Times New Roman" w:cs="Times New Roman"/>
-          <w:sz w:val="24"/>
-          <w:lang w:val="it-IT"/>
-        </w:rPr>
-        <w:t>Apertura, 1(1).</w:t>
-      </w:r>
-    </w:p>
-    <w:p>
-      <w:pPr>
-        <w:spacing w:line="360" w:lineRule="auto"/>
-        <w:jc w:val="both"/>
-        <w:rPr>
-          <w:rFonts w:ascii="Times New Roman" w:hAnsi="Times New Roman" w:cs="Times New Roman"/>
-          <w:sz w:val="24"/>
-        </w:rPr>
-      </w:pPr>
-      <w:r>
-        <w:rPr>
-          <w:rFonts w:ascii="Times New Roman" w:hAnsi="Times New Roman" w:cs="Times New Roman"/>
-          <w:sz w:val="24"/>
-          <w:lang w:val="it-IT"/>
-        </w:rPr>
-        <w:t xml:space="preserve">Soto, C. F., Senra, A. I. M., &amp; Neira, M. C. O. (2009). </w:t>
-      </w:r>
-      <w:r>
-        <w:rPr>
-          <w:rFonts w:ascii="Times New Roman" w:hAnsi="Times New Roman" w:cs="Times New Roman"/>
-          <w:sz w:val="24"/>
-        </w:rPr>
-        <w:t>Ventajas del uso de las TICs en el proceso de enseñanza-aprendizaje desde la óptica de los docentes universitarios españoles. EDUTEC. Revista electrónica de Tecnología educativa, (29).</w:t>
+        <w:t xml:space="preserve"> (29).</w:t>
       </w:r>
     </w:p>
     <w:sectPr>
@@ -15016,7 +15190,7 @@
 </file>
 
 <file path=customXml/itemProps1.xml><?xml version="1.0" encoding="utf-8"?>
-<ds:datastoreItem xmlns:ds="http://schemas.openxmlformats.org/officeDocument/2006/customXml" ds:itemID="{F9532734-FA8A-459D-8FAB-0F305C6A8A4A}">
+<ds:datastoreItem xmlns:ds="http://schemas.openxmlformats.org/officeDocument/2006/customXml" ds:itemID="{F4D684EB-DEBE-445E-9FD0-45BFBA524EC6}">
   <ds:schemaRefs>
     <ds:schemaRef ds:uri="http://schemas.openxmlformats.org/officeDocument/2006/bibliography"/>
   </ds:schemaRefs>

</xml_diff>